<commit_message>
add lyx , update checklist
</commit_message>
<xml_diff>
--- a/Developement/CI/Code inspection.docx
+++ b/Developement/CI/Code inspection.docx
@@ -57,6 +57,14 @@
         </w:rPr>
         <w:t xml:space="preserve"> usage of == only when an object may not be instantiated</w:t>
       </w:r>
+      <w:r>
+        <w:rPr>
+          <w:lang w:val="en-US"/>
+        </w:rPr>
+        <w:t>. Line 1604, 1436, 1517, 1521</w:t>
+      </w:r>
+      <w:bookmarkStart w:id="0" w:name="_GoBack"/>
+      <w:bookmarkEnd w:id="0"/>
     </w:p>
     <w:p>
       <w:pPr>
@@ -716,8 +724,6 @@
         </w:rPr>
         <w:t xml:space="preserve">. Ok </w:t>
       </w:r>
-      <w:bookmarkStart w:id="0" w:name="_GoBack"/>
-      <w:bookmarkEnd w:id="0"/>
     </w:p>
     <w:p>
       <w:pPr>
@@ -862,6 +868,7 @@
         <w:rPr>
           <w:lang w:val="en-US"/>
         </w:rPr>
+        <w:lastRenderedPageBreak/>
         <w:t>copyResource</w:t>
       </w:r>
       <w:proofErr w:type="spellEnd"/>
@@ -894,7 +901,6 @@
         <w:rPr>
           <w:lang w:val="en-US"/>
         </w:rPr>
-        <w:lastRenderedPageBreak/>
         <w:t>Code free of any type conversions</w:t>
       </w:r>
     </w:p>
@@ -2137,4 +2143,16 @@
     </a:ext>
   </a:extLst>
 </a:theme>
+</file>
+
+<file path=customXml/item1.xml><?xml version="1.0" encoding="utf-8"?>
+<b:Sources xmlns:b="http://schemas.openxmlformats.org/officeDocument/2006/bibliography" xmlns="http://schemas.openxmlformats.org/officeDocument/2006/bibliography" SelectedStyle="\APASixthEditionOfficeOnline.xsl" StyleName="APA" Version="6"/>
+</file>
+
+<file path=customXml/itemProps1.xml><?xml version="1.0" encoding="utf-8"?>
+<ds:datastoreItem xmlns:ds="http://schemas.openxmlformats.org/officeDocument/2006/customXml" ds:itemID="{38A7585E-8B3B-4908-A19A-2A16F4CE1603}">
+  <ds:schemaRefs>
+    <ds:schemaRef ds:uri="http://schemas.openxmlformats.org/officeDocument/2006/bibliography"/>
+  </ds:schemaRefs>
+</ds:datastoreItem>
 </file>
</xml_diff>